<commit_message>
Modification formato entrega incluye roles y responsabilidades
</commit_message>
<xml_diff>
--- a/FormatosEntrega/Formato -Entrega 1 - MVP.docx
+++ b/FormatosEntrega/Formato -Entrega 1 - MVP.docx
@@ -1,6 +1,6 @@
 
 <file path=word/document.xml><?xml version="1.0" encoding="utf-8"?>
-<w:document xmlns:wpc="http://schemas.microsoft.com/office/word/2010/wordprocessingCanvas" xmlns:cx="http://schemas.microsoft.com/office/drawing/2014/chartex" xmlns:cx1="http://schemas.microsoft.com/office/drawing/2015/9/8/chartex" xmlns:cx2="http://schemas.microsoft.com/office/drawing/2015/10/21/chartex" xmlns:mc="http://schemas.openxmlformats.org/markup-compatibility/2006" xmlns:o="urn:schemas-microsoft-com:office:office" xmlns:r="http://schemas.openxmlformats.org/officeDocument/2006/relationships" xmlns:m="http://schemas.openxmlformats.org/officeDocument/2006/math" xmlns:v="urn:schemas-microsoft-com:vml" xmlns:wp14="http://schemas.microsoft.com/office/word/2010/wordprocessingDrawing" xmlns:wp="http://schemas.openxmlformats.org/drawingml/2006/wordprocessingDrawing" xmlns:w10="urn:schemas-microsoft-com:office:word" xmlns:w="http://schemas.openxmlformats.org/wordprocessingml/2006/main" xmlns:w14="http://schemas.microsoft.com/office/word/2010/wordml" xmlns:w15="http://schemas.microsoft.com/office/word/2012/wordml" xmlns:w16se="http://schemas.microsoft.com/office/word/2015/wordml/symex" xmlns:wpg="http://schemas.microsoft.com/office/word/2010/wordprocessingGroup" xmlns:wpi="http://schemas.microsoft.com/office/word/2010/wordprocessingInk" xmlns:wne="http://schemas.microsoft.com/office/word/2006/wordml" xmlns:wps="http://schemas.microsoft.com/office/word/2010/wordprocessingShape" mc:Ignorable="w14 w15 w16se wp14">
+<w:document xmlns:wpc="http://schemas.microsoft.com/office/word/2010/wordprocessingCanvas" xmlns:mo="http://schemas.microsoft.com/office/mac/office/2008/main" xmlns:mc="http://schemas.openxmlformats.org/markup-compatibility/2006" xmlns:mv="urn:schemas-microsoft-com:mac:vml" xmlns:o="urn:schemas-microsoft-com:office:office" xmlns:r="http://schemas.openxmlformats.org/officeDocument/2006/relationships" xmlns:m="http://schemas.openxmlformats.org/officeDocument/2006/math" xmlns:v="urn:schemas-microsoft-com:vml" xmlns:wp14="http://schemas.microsoft.com/office/word/2010/wordprocessingDrawing" xmlns:wp="http://schemas.openxmlformats.org/drawingml/2006/wordprocessingDrawing" xmlns:w10="urn:schemas-microsoft-com:office:word" xmlns:w="http://schemas.openxmlformats.org/wordprocessingml/2006/main" xmlns:w14="http://schemas.microsoft.com/office/word/2010/wordml" xmlns:w15="http://schemas.microsoft.com/office/word/2012/wordml" xmlns:wpg="http://schemas.microsoft.com/office/word/2010/wordprocessingGroup" xmlns:wpi="http://schemas.microsoft.com/office/word/2010/wordprocessingInk" xmlns:wne="http://schemas.microsoft.com/office/word/2006/wordml" xmlns:wps="http://schemas.microsoft.com/office/word/2010/wordprocessingShape" mc:Ignorable="w14 w15 wp14">
   <w:body>
     <w:p>
       <w:pPr>
@@ -48,8 +48,6 @@
           <w:lang w:val="es-CO"/>
         </w:rPr>
       </w:pPr>
-      <w:bookmarkStart w:id="0" w:name="_GoBack"/>
-      <w:bookmarkEnd w:id="0"/>
     </w:p>
     <w:tbl>
       <w:tblPr>
@@ -408,28 +406,7 @@
           <w:color w:val="808080" w:themeColor="background1" w:themeShade="80"/>
           <w:lang w:val="es-CO"/>
         </w:rPr>
-        <w:t xml:space="preserve">es un producto </w:t>
-      </w:r>
-      <w:r>
-        <w:rPr>
-          <w:color w:val="808080" w:themeColor="background1" w:themeShade="80"/>
-          <w:lang w:val="es-CO"/>
-        </w:rPr>
-        <w:t xml:space="preserve">en su forma </w:t>
-      </w:r>
-      <w:r>
-        <w:rPr>
-          <w:color w:val="808080" w:themeColor="background1" w:themeShade="80"/>
-          <w:lang w:val="es-CO"/>
-        </w:rPr>
-        <w:t>más básica</w:t>
-      </w:r>
-      <w:r>
-        <w:rPr>
-          <w:color w:val="808080" w:themeColor="background1" w:themeShade="80"/>
-          <w:lang w:val="es-CO"/>
-        </w:rPr>
-        <w:t>, debe servir</w:t>
+        <w:t>es un producto en su forma más básica, debe servir</w:t>
       </w:r>
       <w:r>
         <w:rPr>
@@ -443,35 +420,7 @@
           <w:color w:val="808080" w:themeColor="background1" w:themeShade="80"/>
           <w:lang w:val="es-CO"/>
         </w:rPr>
-        <w:t>por ejemplo: ¿Le gusta?</w:t>
-      </w:r>
-      <w:r>
-        <w:rPr>
-          <w:color w:val="808080" w:themeColor="background1" w:themeShade="80"/>
-          <w:lang w:val="es-CO"/>
-        </w:rPr>
-        <w:t xml:space="preserve"> </w:t>
-      </w:r>
-      <w:r>
-        <w:rPr>
-          <w:color w:val="808080" w:themeColor="background1" w:themeShade="80"/>
-          <w:lang w:val="es-CO"/>
-        </w:rPr>
-        <w:t>¿L</w:t>
-      </w:r>
-      <w:r>
-        <w:rPr>
-          <w:color w:val="808080" w:themeColor="background1" w:themeShade="80"/>
-          <w:lang w:val="es-CO"/>
-        </w:rPr>
-        <w:t>o usaría</w:t>
-      </w:r>
-      <w:r>
-        <w:rPr>
-          <w:color w:val="808080" w:themeColor="background1" w:themeShade="80"/>
-          <w:lang w:val="es-CO"/>
-        </w:rPr>
-        <w:t>? ¿Lo compraría? ¿Qué le agregaría? ¿C</w:t>
+        <w:t>por ejemplo: ¿Le gusta? ¿Lo usaría? ¿Lo compraría? ¿Qué le agregaría? ¿C</w:t>
       </w:r>
       <w:r>
         <w:rPr>
@@ -485,14 +434,7 @@
           <w:color w:val="808080" w:themeColor="background1" w:themeShade="80"/>
           <w:lang w:val="es-CO"/>
         </w:rPr>
-        <w:t>ncia usando el producto</w:t>
-      </w:r>
-      <w:r>
-        <w:rPr>
-          <w:color w:val="808080" w:themeColor="background1" w:themeShade="80"/>
-          <w:lang w:val="es-CO"/>
-        </w:rPr>
-        <w:t>?</w:t>
+        <w:t>ncia usando el producto?</w:t>
       </w:r>
       <w:r>
         <w:rPr>
@@ -506,56 +448,7 @@
           <w:color w:val="808080" w:themeColor="background1" w:themeShade="80"/>
           <w:lang w:val="es-CO"/>
         </w:rPr>
-        <w:t>, es un recurso para la</w:t>
-      </w:r>
-      <w:r>
-        <w:rPr>
-          <w:color w:val="808080" w:themeColor="background1" w:themeShade="80"/>
-          <w:lang w:val="es-CO"/>
-        </w:rPr>
-        <w:t xml:space="preserve"> experimentación</w:t>
-      </w:r>
-      <w:r>
-        <w:rPr>
-          <w:color w:val="808080" w:themeColor="background1" w:themeShade="80"/>
-          <w:lang w:val="es-CO"/>
-        </w:rPr>
-        <w:t>,</w:t>
-      </w:r>
-      <w:r>
-        <w:rPr>
-          <w:color w:val="808080" w:themeColor="background1" w:themeShade="80"/>
-          <w:lang w:val="es-CO"/>
-        </w:rPr>
-        <w:t xml:space="preserve"> mejora </w:t>
-      </w:r>
-      <w:r>
-        <w:rPr>
-          <w:color w:val="808080" w:themeColor="background1" w:themeShade="80"/>
-          <w:lang w:val="es-CO"/>
-        </w:rPr>
-        <w:t>de productos existentes y esta orientado a que un</w:t>
-      </w:r>
-      <w:r>
-        <w:rPr>
-          <w:color w:val="808080" w:themeColor="background1" w:themeShade="80"/>
-          <w:lang w:val="es-CO"/>
-        </w:rPr>
-        <w:t xml:space="preserve"> producto </w:t>
-      </w:r>
-      <w:r>
-        <w:rPr>
-          <w:color w:val="808080" w:themeColor="background1" w:themeShade="80"/>
-          <w:lang w:val="es-CO"/>
-        </w:rPr>
-        <w:t xml:space="preserve">sea </w:t>
-      </w:r>
-      <w:r>
-        <w:rPr>
-          <w:color w:val="808080" w:themeColor="background1" w:themeShade="80"/>
-          <w:lang w:val="es-CO"/>
-        </w:rPr>
-        <w:t>viable.</w:t>
+        <w:t>, es un recurso para la experimentación, mejora de productos existentes y esta orientado a que un producto sea viable.</w:t>
       </w:r>
       <w:r>
         <w:rPr>
@@ -837,14 +730,7 @@
                 <w:color w:val="808080" w:themeColor="background1" w:themeShade="80"/>
                 <w:lang w:val="es-CO"/>
               </w:rPr>
-              <w:t xml:space="preserve">Describir el experimento que harán para probar la </w:t>
-            </w:r>
-            <w:r>
-              <w:rPr>
-                <w:color w:val="808080" w:themeColor="background1" w:themeShade="80"/>
-                <w:lang w:val="es-CO"/>
-              </w:rPr>
-              <w:t>hipótesis</w:t>
+              <w:t>Describir el experimento que harán para probar la hipótesis</w:t>
             </w:r>
           </w:p>
         </w:tc>
@@ -871,6 +757,50 @@
           <w:lang w:val="es-CO"/>
         </w:rPr>
         <w:t>Si es necesario escriba detalles adicionales de sus experimentos, para esta entrega debe estar desarrollado el material con el cual hacer los experimentos.</w:t>
+      </w:r>
+    </w:p>
+    <w:p>
+      <w:pPr>
+        <w:rPr>
+          <w:color w:val="808080" w:themeColor="background1" w:themeShade="80"/>
+          <w:lang w:val="es-CO"/>
+        </w:rPr>
+      </w:pPr>
+      <w:bookmarkStart w:id="0" w:name="_GoBack"/>
+      <w:bookmarkEnd w:id="0"/>
+    </w:p>
+    <w:p>
+      <w:pPr>
+        <w:pStyle w:val="ListParagraph"/>
+        <w:numPr>
+          <w:ilvl w:val="0"/>
+          <w:numId w:val="1"/>
+        </w:numPr>
+        <w:rPr>
+          <w:lang w:val="es-CO"/>
+        </w:rPr>
+      </w:pPr>
+      <w:r>
+        <w:rPr>
+          <w:lang w:val="es-CO"/>
+        </w:rPr>
+        <w:t>Tabla de Roles Responsables y Actividades</w:t>
+      </w:r>
+    </w:p>
+    <w:p>
+      <w:pPr>
+        <w:ind w:left="360"/>
+        <w:rPr>
+          <w:color w:val="808080" w:themeColor="background1" w:themeShade="80"/>
+          <w:lang w:val="es-CO"/>
+        </w:rPr>
+      </w:pPr>
+      <w:r>
+        <w:rPr>
+          <w:color w:val="808080" w:themeColor="background1" w:themeShade="80"/>
+          <w:lang w:val="es-CO"/>
+        </w:rPr>
+        <w:t>Incluir solo actividades para la creacion del MVP 1 y otros asociados a esta entrega</w:t>
       </w:r>
     </w:p>
     <w:sectPr>
@@ -884,7 +814,7 @@
 </file>
 
 <file path=word/endnotes.xml><?xml version="1.0" encoding="utf-8"?>
-<w:endnotes xmlns:wpc="http://schemas.microsoft.com/office/word/2010/wordprocessingCanvas" xmlns:cx="http://schemas.microsoft.com/office/drawing/2014/chartex" xmlns:cx1="http://schemas.microsoft.com/office/drawing/2015/9/8/chartex" xmlns:cx2="http://schemas.microsoft.com/office/drawing/2015/10/21/chartex" xmlns:mc="http://schemas.openxmlformats.org/markup-compatibility/2006" xmlns:o="urn:schemas-microsoft-com:office:office" xmlns:r="http://schemas.openxmlformats.org/officeDocument/2006/relationships" xmlns:m="http://schemas.openxmlformats.org/officeDocument/2006/math" xmlns:v="urn:schemas-microsoft-com:vml" xmlns:wp14="http://schemas.microsoft.com/office/word/2010/wordprocessingDrawing" xmlns:wp="http://schemas.openxmlformats.org/drawingml/2006/wordprocessingDrawing" xmlns:w10="urn:schemas-microsoft-com:office:word" xmlns:w="http://schemas.openxmlformats.org/wordprocessingml/2006/main" xmlns:w14="http://schemas.microsoft.com/office/word/2010/wordml" xmlns:w15="http://schemas.microsoft.com/office/word/2012/wordml" xmlns:w16se="http://schemas.microsoft.com/office/word/2015/wordml/symex" xmlns:wpg="http://schemas.microsoft.com/office/word/2010/wordprocessingGroup" xmlns:wpi="http://schemas.microsoft.com/office/word/2010/wordprocessingInk" xmlns:wne="http://schemas.microsoft.com/office/word/2006/wordml" xmlns:wps="http://schemas.microsoft.com/office/word/2010/wordprocessingShape" mc:Ignorable="w14 w15 w16se wp14">
+<w:endnotes xmlns:wpc="http://schemas.microsoft.com/office/word/2010/wordprocessingCanvas" xmlns:mo="http://schemas.microsoft.com/office/mac/office/2008/main" xmlns:mc="http://schemas.openxmlformats.org/markup-compatibility/2006" xmlns:mv="urn:schemas-microsoft-com:mac:vml" xmlns:o="urn:schemas-microsoft-com:office:office" xmlns:r="http://schemas.openxmlformats.org/officeDocument/2006/relationships" xmlns:m="http://schemas.openxmlformats.org/officeDocument/2006/math" xmlns:v="urn:schemas-microsoft-com:vml" xmlns:wp14="http://schemas.microsoft.com/office/word/2010/wordprocessingDrawing" xmlns:wp="http://schemas.openxmlformats.org/drawingml/2006/wordprocessingDrawing" xmlns:w10="urn:schemas-microsoft-com:office:word" xmlns:w="http://schemas.openxmlformats.org/wordprocessingml/2006/main" xmlns:w14="http://schemas.microsoft.com/office/word/2010/wordml" xmlns:w15="http://schemas.microsoft.com/office/word/2012/wordml" xmlns:wpg="http://schemas.microsoft.com/office/word/2010/wordprocessingGroup" xmlns:wpi="http://schemas.microsoft.com/office/word/2010/wordprocessingInk" xmlns:wne="http://schemas.microsoft.com/office/word/2006/wordml" xmlns:wps="http://schemas.microsoft.com/office/word/2010/wordprocessingShape" mc:Ignorable="w14 w15 wp14">
   <w:endnote w:type="separator" w:id="-1">
     <w:p>
       <w:pPr>
@@ -909,7 +839,7 @@
 </file>
 
 <file path=word/footnotes.xml><?xml version="1.0" encoding="utf-8"?>
-<w:footnotes xmlns:wpc="http://schemas.microsoft.com/office/word/2010/wordprocessingCanvas" xmlns:cx="http://schemas.microsoft.com/office/drawing/2014/chartex" xmlns:cx1="http://schemas.microsoft.com/office/drawing/2015/9/8/chartex" xmlns:cx2="http://schemas.microsoft.com/office/drawing/2015/10/21/chartex" xmlns:mc="http://schemas.openxmlformats.org/markup-compatibility/2006" xmlns:o="urn:schemas-microsoft-com:office:office" xmlns:r="http://schemas.openxmlformats.org/officeDocument/2006/relationships" xmlns:m="http://schemas.openxmlformats.org/officeDocument/2006/math" xmlns:v="urn:schemas-microsoft-com:vml" xmlns:wp14="http://schemas.microsoft.com/office/word/2010/wordprocessingDrawing" xmlns:wp="http://schemas.openxmlformats.org/drawingml/2006/wordprocessingDrawing" xmlns:w10="urn:schemas-microsoft-com:office:word" xmlns:w="http://schemas.openxmlformats.org/wordprocessingml/2006/main" xmlns:w14="http://schemas.microsoft.com/office/word/2010/wordml" xmlns:w15="http://schemas.microsoft.com/office/word/2012/wordml" xmlns:w16se="http://schemas.microsoft.com/office/word/2015/wordml/symex" xmlns:wpg="http://schemas.microsoft.com/office/word/2010/wordprocessingGroup" xmlns:wpi="http://schemas.microsoft.com/office/word/2010/wordprocessingInk" xmlns:wne="http://schemas.microsoft.com/office/word/2006/wordml" xmlns:wps="http://schemas.microsoft.com/office/word/2010/wordprocessingShape" mc:Ignorable="w14 w15 w16se wp14">
+<w:footnotes xmlns:wpc="http://schemas.microsoft.com/office/word/2010/wordprocessingCanvas" xmlns:mo="http://schemas.microsoft.com/office/mac/office/2008/main" xmlns:mc="http://schemas.openxmlformats.org/markup-compatibility/2006" xmlns:mv="urn:schemas-microsoft-com:mac:vml" xmlns:o="urn:schemas-microsoft-com:office:office" xmlns:r="http://schemas.openxmlformats.org/officeDocument/2006/relationships" xmlns:m="http://schemas.openxmlformats.org/officeDocument/2006/math" xmlns:v="urn:schemas-microsoft-com:vml" xmlns:wp14="http://schemas.microsoft.com/office/word/2010/wordprocessingDrawing" xmlns:wp="http://schemas.openxmlformats.org/drawingml/2006/wordprocessingDrawing" xmlns:w10="urn:schemas-microsoft-com:office:word" xmlns:w="http://schemas.openxmlformats.org/wordprocessingml/2006/main" xmlns:w14="http://schemas.microsoft.com/office/word/2010/wordml" xmlns:w15="http://schemas.microsoft.com/office/word/2012/wordml" xmlns:wpg="http://schemas.microsoft.com/office/word/2010/wordprocessingGroup" xmlns:wpi="http://schemas.microsoft.com/office/word/2010/wordprocessingInk" xmlns:wne="http://schemas.microsoft.com/office/word/2006/wordml" xmlns:wps="http://schemas.microsoft.com/office/word/2010/wordprocessingShape" mc:Ignorable="w14 w15 wp14">
   <w:footnote w:type="separator" w:id="-1">
     <w:p>
       <w:pPr>
@@ -934,8 +864,8 @@
 </file>
 
 <file path=word/numbering.xml><?xml version="1.0" encoding="utf-8"?>
-<w:numbering xmlns:wpc="http://schemas.microsoft.com/office/word/2010/wordprocessingCanvas" xmlns:cx="http://schemas.microsoft.com/office/drawing/2014/chartex" xmlns:cx1="http://schemas.microsoft.com/office/drawing/2015/9/8/chartex" xmlns:cx2="http://schemas.microsoft.com/office/drawing/2015/10/21/chartex" xmlns:mc="http://schemas.openxmlformats.org/markup-compatibility/2006" xmlns:o="urn:schemas-microsoft-com:office:office" xmlns:r="http://schemas.openxmlformats.org/officeDocument/2006/relationships" xmlns:m="http://schemas.openxmlformats.org/officeDocument/2006/math" xmlns:v="urn:schemas-microsoft-com:vml" xmlns:wp14="http://schemas.microsoft.com/office/word/2010/wordprocessingDrawing" xmlns:wp="http://schemas.openxmlformats.org/drawingml/2006/wordprocessingDrawing" xmlns:w10="urn:schemas-microsoft-com:office:word" xmlns:w="http://schemas.openxmlformats.org/wordprocessingml/2006/main" xmlns:w14="http://schemas.microsoft.com/office/word/2010/wordml" xmlns:w15="http://schemas.microsoft.com/office/word/2012/wordml" xmlns:w16se="http://schemas.microsoft.com/office/word/2015/wordml/symex" xmlns:wpg="http://schemas.microsoft.com/office/word/2010/wordprocessingGroup" xmlns:wpi="http://schemas.microsoft.com/office/word/2010/wordprocessingInk" xmlns:wne="http://schemas.microsoft.com/office/word/2006/wordml" xmlns:wps="http://schemas.microsoft.com/office/word/2010/wordprocessingShape" mc:Ignorable="w14 w15 w16se wp14">
-  <w:abstractNum w:abstractNumId="0" w15:restartNumberingAfterBreak="0">
+<w:numbering xmlns:wpc="http://schemas.microsoft.com/office/word/2010/wordprocessingCanvas" xmlns:mo="http://schemas.microsoft.com/office/mac/office/2008/main" xmlns:mc="http://schemas.openxmlformats.org/markup-compatibility/2006" xmlns:mv="urn:schemas-microsoft-com:mac:vml" xmlns:o="urn:schemas-microsoft-com:office:office" xmlns:r="http://schemas.openxmlformats.org/officeDocument/2006/relationships" xmlns:m="http://schemas.openxmlformats.org/officeDocument/2006/math" xmlns:v="urn:schemas-microsoft-com:vml" xmlns:wp14="http://schemas.microsoft.com/office/word/2010/wordprocessingDrawing" xmlns:wp="http://schemas.openxmlformats.org/drawingml/2006/wordprocessingDrawing" xmlns:w10="urn:schemas-microsoft-com:office:word" xmlns:w="http://schemas.openxmlformats.org/wordprocessingml/2006/main" xmlns:w14="http://schemas.microsoft.com/office/word/2010/wordml" xmlns:w15="http://schemas.microsoft.com/office/word/2012/wordml" xmlns:wpg="http://schemas.microsoft.com/office/word/2010/wordprocessingGroup" xmlns:wpi="http://schemas.microsoft.com/office/word/2010/wordprocessingInk" xmlns:wne="http://schemas.microsoft.com/office/word/2006/wordml" xmlns:wps="http://schemas.microsoft.com/office/word/2010/wordprocessingShape" mc:Ignorable="w14 w15 wp14">
+  <w:abstractNum w:abstractNumId="0">
     <w:nsid w:val="5E64695B"/>
     <w:multiLevelType w:val="hybridMultilevel"/>
     <w:tmpl w:val="1ACA0C3C"/>
@@ -1031,7 +961,7 @@
 </file>
 
 <file path=word/styles.xml><?xml version="1.0" encoding="utf-8"?>
-<w:styles xmlns:mc="http://schemas.openxmlformats.org/markup-compatibility/2006" xmlns:r="http://schemas.openxmlformats.org/officeDocument/2006/relationships" xmlns:w="http://schemas.openxmlformats.org/wordprocessingml/2006/main" xmlns:w14="http://schemas.microsoft.com/office/word/2010/wordml" xmlns:w15="http://schemas.microsoft.com/office/word/2012/wordml" xmlns:w16se="http://schemas.microsoft.com/office/word/2015/wordml/symex" mc:Ignorable="w14 w15 w16se">
+<w:styles xmlns:mc="http://schemas.openxmlformats.org/markup-compatibility/2006" xmlns:r="http://schemas.openxmlformats.org/officeDocument/2006/relationships" xmlns:w="http://schemas.openxmlformats.org/wordprocessingml/2006/main" xmlns:w14="http://schemas.microsoft.com/office/word/2010/wordml" xmlns:w15="http://schemas.microsoft.com/office/word/2012/wordml" mc:Ignorable="w14 w15">
   <w:docDefaults>
     <w:rPrDefault>
       <w:rPr>
@@ -1047,7 +977,7 @@
       </w:pPr>
     </w:pPrDefault>
   </w:docDefaults>
-  <w:latentStyles w:defLockedState="0" w:defUIPriority="99" w:defSemiHidden="0" w:defUnhideWhenUsed="0" w:defQFormat="0" w:count="373">
+  <w:latentStyles w:defLockedState="0" w:defUIPriority="99" w:defSemiHidden="0" w:defUnhideWhenUsed="0" w:defQFormat="0" w:count="380">
     <w:lsdException w:name="Normal" w:uiPriority="0" w:qFormat="1"/>
     <w:lsdException w:name="heading 1" w:uiPriority="9" w:qFormat="1"/>
     <w:lsdException w:name="heading 2" w:semiHidden="1" w:uiPriority="9" w:unhideWhenUsed="1" w:qFormat="1"/>
@@ -1153,6 +1083,7 @@
     <w:lsdException w:name="HTML Sample" w:semiHidden="1" w:unhideWhenUsed="1"/>
     <w:lsdException w:name="HTML Typewriter" w:semiHidden="1" w:unhideWhenUsed="1"/>
     <w:lsdException w:name="HTML Variable" w:semiHidden="1" w:unhideWhenUsed="1"/>
+    <w:lsdException w:name="Normal Table" w:semiHidden="1" w:unhideWhenUsed="1"/>
     <w:lsdException w:name="annotation subject" w:semiHidden="1" w:unhideWhenUsed="1"/>
     <w:lsdException w:name="No List" w:semiHidden="1" w:unhideWhenUsed="1"/>
     <w:lsdException w:name="Outline List 1" w:semiHidden="1" w:unhideWhenUsed="1"/>
@@ -1199,8 +1130,10 @@
     <w:lsdException w:name="Table Subtle 2" w:semiHidden="1" w:unhideWhenUsed="1"/>
     <w:lsdException w:name="Table Web 1" w:semiHidden="1" w:unhideWhenUsed="1"/>
     <w:lsdException w:name="Table Web 2" w:semiHidden="1" w:unhideWhenUsed="1"/>
+    <w:lsdException w:name="Table Web 3" w:semiHidden="1" w:unhideWhenUsed="1"/>
     <w:lsdException w:name="Balloon Text" w:semiHidden="1" w:unhideWhenUsed="1"/>
     <w:lsdException w:name="Table Grid" w:uiPriority="39"/>
+    <w:lsdException w:name="Table Theme" w:semiHidden="1" w:unhideWhenUsed="1"/>
     <w:lsdException w:name="Placeholder Text" w:semiHidden="1"/>
     <w:lsdException w:name="No Spacing" w:uiPriority="1" w:qFormat="1"/>
     <w:lsdException w:name="Light Shading" w:uiPriority="60"/>
@@ -1416,8 +1349,6 @@
     <w:lsdException w:name="List Table 5 Dark Accent 6" w:uiPriority="50"/>
     <w:lsdException w:name="List Table 6 Colorful Accent 6" w:uiPriority="51"/>
     <w:lsdException w:name="List Table 7 Colorful Accent 6" w:uiPriority="52"/>
-    <w:lsdException w:name="Mention" w:semiHidden="1" w:unhideWhenUsed="1"/>
-    <w:lsdException w:name="Smart Hyperlink" w:semiHidden="1" w:unhideWhenUsed="1"/>
   </w:latentStyles>
   <w:style w:type="paragraph" w:default="1" w:styleId="Normal">
     <w:name w:val="Normal"/>
@@ -1459,6 +1390,7 @@
       <w:spacing w:after="0" w:line="240" w:lineRule="auto"/>
     </w:pPr>
     <w:tblPr>
+      <w:tblInd w:w="0" w:type="dxa"/>
       <w:tblBorders>
         <w:top w:val="single" w:sz="4" w:space="0" w:color="auto"/>
         <w:left w:val="single" w:sz="4" w:space="0" w:color="auto"/>
@@ -1467,6 +1399,12 @@
         <w:insideH w:val="single" w:sz="4" w:space="0" w:color="auto"/>
         <w:insideV w:val="single" w:sz="4" w:space="0" w:color="auto"/>
       </w:tblBorders>
+      <w:tblCellMar>
+        <w:top w:w="0" w:type="dxa"/>
+        <w:left w:w="108" w:type="dxa"/>
+        <w:bottom w:w="0" w:type="dxa"/>
+        <w:right w:w="108" w:type="dxa"/>
+      </w:tblCellMar>
     </w:tblPr>
   </w:style>
   <w:style w:type="paragraph" w:styleId="ListParagraph">

</xml_diff>